<commit_message>
Compte rendu Reunion et matinée
</commit_message>
<xml_diff>
--- a/Conception_document/Compte rendu/Réunion/Mise au point 090322.docx
+++ b/Conception_document/Compte rendu/Réunion/Mise au point 090322.docx
@@ -402,17 +402,72 @@
         </w:numPr>
       </w:pPr>
       <w:r>
-        <w:t>Utilisation du mot</w:t>
+        <w:t>Utilisation du mot « Intervenant »</w:t>
       </w:r>
       <w:r>
         <w:t xml:space="preserve"> </w:t>
       </w:r>
-      <w:r>
-        <w:t>« Intervenant »</w:t>
-      </w:r>
-      <w:r>
+    </w:p>
+    <w:p>
+      <w:pPr>
+        <w:pStyle w:val="Paragraphedeliste"/>
+        <w:numPr>
+          <w:ilvl w:val="0"/>
+          <w:numId w:val="6"/>
+        </w:numPr>
+      </w:pPr>
+      <w:r>
+        <w:t xml:space="preserve">Utilisation du terme Diagramme de flux   </w:t>
+      </w:r>
+    </w:p>
+    <w:p>
+      <w:pPr>
+        <w:pStyle w:val="Paragraphedeliste"/>
+        <w:numPr>
+          <w:ilvl w:val="0"/>
+          <w:numId w:val="6"/>
+        </w:numPr>
+      </w:pPr>
+      <w:r>
+        <w:t>Retrait des parties Maquettage et Planning du cahier des charges (seront en annexe)</w:t>
+      </w:r>
+    </w:p>
+    <w:p>
+      <w:pPr>
+        <w:rPr>
+          <w:i/>
+          <w:u w:val="single"/>
+        </w:rPr>
+      </w:pPr>
+      <w:r>
+        <w:rPr>
+          <w:i/>
+          <w:u w:val="single"/>
+        </w:rPr>
+        <w:t>Diagramme de cas utilisateurs</w:t>
+      </w:r>
+      <w:r>
+        <w:rPr>
+          <w:i/>
+          <w:u w:val="single"/>
+        </w:rPr>
+        <w:t> :</w:t>
+      </w:r>
+      <w:r>
+        <w:rPr>
+          <w:i/>
+          <w:u w:val="single"/>
+        </w:rPr>
         <w:t xml:space="preserve"> </w:t>
       </w:r>
+      <w:r>
+        <w:rPr>
+          <w:b/>
+          <w:i/>
+          <w:u w:val="single"/>
+        </w:rPr>
+        <w:t>(à faire par MT pour le 11/03/22 12h30)</w:t>
+      </w:r>
     </w:p>
     <w:p>
       <w:pPr>
@@ -423,10 +478,7 @@
         </w:numPr>
       </w:pPr>
       <w:r>
-        <w:t xml:space="preserve">Utilisation du terme </w:t>
-      </w:r>
-      <w:r>
-        <w:t xml:space="preserve">Diagramme de flux   </w:t>
+        <w:t xml:space="preserve">Retrait de toutes les notions dépréciées de chaque document avant les réunions </w:t>
       </w:r>
     </w:p>
     <w:p>
@@ -438,25 +490,34 @@
         </w:numPr>
       </w:pPr>
       <w:r>
-        <w:t>R</w:t>
-      </w:r>
-      <w:r>
-        <w:t>etrait des parties Maquettage et Planning du cahier des charges (seront en annexe)</w:t>
-      </w:r>
-    </w:p>
-    <w:p>
-      <w:pPr>
-        <w:rPr>
-          <w:i/>
-          <w:u w:val="single"/>
-        </w:rPr>
-      </w:pPr>
-      <w:r>
-        <w:rPr>
-          <w:i/>
-          <w:u w:val="single"/>
-        </w:rPr>
-        <w:t>Diagramme de cas utilisateurs</w:t>
+        <w:t xml:space="preserve">Recherche de précision des actions </w:t>
+      </w:r>
+    </w:p>
+    <w:p>
+      <w:pPr>
+        <w:pStyle w:val="Paragraphedeliste"/>
+        <w:numPr>
+          <w:ilvl w:val="0"/>
+          <w:numId w:val="6"/>
+        </w:numPr>
+      </w:pPr>
+      <w:r>
+        <w:t>Faire les liens entre les utilisateurs lorsque qu’ils peuvent faire la même action</w:t>
+      </w:r>
+    </w:p>
+    <w:p>
+      <w:pPr>
+        <w:rPr>
+          <w:i/>
+          <w:u w:val="single"/>
+        </w:rPr>
+      </w:pPr>
+      <w:r>
+        <w:rPr>
+          <w:i/>
+          <w:u w:val="single"/>
+        </w:rPr>
+        <w:t>Echange général</w:t>
       </w:r>
       <w:r>
         <w:rPr>
@@ -465,102 +526,43 @@
         </w:rPr>
         <w:t> :</w:t>
       </w:r>
-      <w:r>
-        <w:rPr>
-          <w:i/>
-          <w:u w:val="single"/>
+    </w:p>
+    <w:p>
+      <w:pPr>
+        <w:pStyle w:val="Paragraphedeliste"/>
+        <w:numPr>
+          <w:ilvl w:val="0"/>
+          <w:numId w:val="8"/>
+        </w:numPr>
+        <w:rPr>
+          <w:b/>
+        </w:rPr>
+      </w:pPr>
+      <w:r>
+        <w:rPr>
+          <w:b/>
+        </w:rPr>
+        <w:t>Conception du planning rapidement, après avoir fait la spécification fonctionnelle</w:t>
+      </w:r>
+      <w:r>
+        <w:rPr>
+          <w:b/>
         </w:rPr>
         <w:t xml:space="preserve"> </w:t>
       </w:r>
       <w:r>
         <w:rPr>
           <w:b/>
-          <w:i/>
-          <w:u w:val="single"/>
-        </w:rPr>
-        <w:t>(à faire par MT pour le 11</w:t>
-      </w:r>
-      <w:r>
-        <w:rPr>
-          <w:b/>
-          <w:i/>
-          <w:u w:val="single"/>
-        </w:rPr>
-        <w:t xml:space="preserve">/03/22 </w:t>
-      </w:r>
-      <w:r>
-        <w:rPr>
-          <w:b/>
-          <w:i/>
-          <w:u w:val="single"/>
-        </w:rPr>
-        <w:t>12</w:t>
-      </w:r>
-      <w:r>
-        <w:rPr>
-          <w:b/>
-          <w:i/>
-          <w:u w:val="single"/>
-        </w:rPr>
-        <w:t>h30)</w:t>
-      </w:r>
-    </w:p>
-    <w:p>
-      <w:pPr>
-        <w:pStyle w:val="Paragraphedeliste"/>
-        <w:numPr>
-          <w:ilvl w:val="0"/>
-          <w:numId w:val="6"/>
-        </w:numPr>
-      </w:pPr>
-      <w:r>
-        <w:t xml:space="preserve">Retrait de toutes les notions dépréciées de chaque document avant les réunions </w:t>
-      </w:r>
-    </w:p>
-    <w:p>
-      <w:pPr>
-        <w:pStyle w:val="Paragraphedeliste"/>
-        <w:numPr>
-          <w:ilvl w:val="0"/>
-          <w:numId w:val="6"/>
-        </w:numPr>
-      </w:pPr>
-      <w:r>
-        <w:t xml:space="preserve">Recherche de précision des actions </w:t>
-      </w:r>
-    </w:p>
-    <w:p>
-      <w:pPr>
-        <w:pStyle w:val="Paragraphedeliste"/>
-        <w:numPr>
-          <w:ilvl w:val="0"/>
-          <w:numId w:val="6"/>
-        </w:numPr>
-      </w:pPr>
-      <w:r>
-        <w:t>Faire les liens entre les utilisateurs lorsque qu’ils peuvent faire la même action</w:t>
-      </w:r>
-    </w:p>
-    <w:p>
-      <w:pPr>
-        <w:rPr>
-          <w:i/>
-          <w:u w:val="single"/>
-        </w:rPr>
-      </w:pPr>
-      <w:r>
-        <w:rPr>
-          <w:i/>
-          <w:u w:val="single"/>
-        </w:rPr>
-        <w:t>Echange général</w:t>
-      </w:r>
-      <w:r>
-        <w:rPr>
-          <w:i/>
-          <w:u w:val="single"/>
-        </w:rPr>
-        <w:t> :</w:t>
+        </w:rPr>
+        <w:t>(</w:t>
+      </w:r>
+      <w:r>
+        <w:rPr>
+          <w:b/>
+          <w:i/>
+          <w:u w:val="single"/>
+        </w:rPr>
+        <w:t>à faire par MT pour le 15/03/22 dernier délai)</w:t>
       </w:r>
     </w:p>
     <w:p>
@@ -578,7 +580,7 @@
         <w:rPr>
           <w:b/>
         </w:rPr>
-        <w:t>Conception du planning rapidement, après avoir fait la spécification fonctionnelle</w:t>
+        <w:t>Faire attention au terme employé, relecture des cours pour les appréhender</w:t>
       </w:r>
       <w:r>
         <w:rPr>
@@ -595,50 +597,8 @@
       <w:r>
         <w:rPr>
           <w:b/>
-          <w:i/>
-          <w:u w:val="single"/>
-        </w:rPr>
-        <w:t>à faire par MT pour</w:t>
-      </w:r>
-      <w:r>
-        <w:rPr>
-          <w:b/>
-          <w:i/>
-          <w:u w:val="single"/>
-        </w:rPr>
-        <w:t xml:space="preserve"> le</w:t>
-      </w:r>
-      <w:r>
-        <w:rPr>
-          <w:b/>
-          <w:i/>
-          <w:u w:val="single"/>
-        </w:rPr>
-        <w:t xml:space="preserve"> </w:t>
-      </w:r>
-      <w:r>
-        <w:rPr>
-          <w:b/>
-          <w:i/>
-          <w:u w:val="single"/>
-        </w:rPr>
-        <w:t>15</w:t>
-      </w:r>
-      <w:r>
-        <w:rPr>
-          <w:b/>
-          <w:i/>
-          <w:u w:val="single"/>
-        </w:rPr>
-        <w:t xml:space="preserve">/03/22 </w:t>
-      </w:r>
-      <w:r>
-        <w:rPr>
-          <w:b/>
-          <w:i/>
-          <w:u w:val="single"/>
-        </w:rPr>
-        <w:t>dernier délai)</w:t>
+        </w:rPr>
+        <w:t>MT)</w:t>
       </w:r>
     </w:p>
     <w:p>
@@ -656,25 +616,13 @@
         <w:rPr>
           <w:b/>
         </w:rPr>
-        <w:t>Faire attention au terme employé, relecture des cours pour les appréhender</w:t>
-      </w:r>
-      <w:r>
-        <w:rPr>
-          <w:b/>
-        </w:rPr>
-        <w:t xml:space="preserve"> </w:t>
-      </w:r>
-      <w:r>
-        <w:rPr>
-          <w:b/>
-        </w:rPr>
-        <w:t>(</w:t>
-      </w:r>
-      <w:r>
-        <w:rPr>
-          <w:b/>
-        </w:rPr>
-        <w:t>MT)</w:t>
+        <w:t xml:space="preserve">Ne pas partir dans tous les sens, étape par étape = gain de temps </w:t>
+      </w:r>
+      <w:r>
+        <w:rPr>
+          <w:b/>
+        </w:rPr>
+        <w:t>(MT)</w:t>
       </w:r>
     </w:p>
     <w:p>
@@ -692,70 +640,70 @@
         <w:rPr>
           <w:b/>
         </w:rPr>
-        <w:t xml:space="preserve">Ne pas partir dans tous les sens, étape par étape = gain de temps </w:t>
-      </w:r>
-      <w:r>
-        <w:rPr>
-          <w:b/>
-        </w:rPr>
-        <w:t>(MT)</w:t>
-      </w:r>
-    </w:p>
-    <w:p>
-      <w:pPr>
-        <w:pStyle w:val="Paragraphedeliste"/>
-        <w:numPr>
-          <w:ilvl w:val="0"/>
-          <w:numId w:val="8"/>
-        </w:numPr>
-        <w:rPr>
-          <w:b/>
-        </w:rPr>
-      </w:pPr>
-      <w:r>
-        <w:rPr>
-          <w:b/>
-        </w:rPr>
         <w:lastRenderedPageBreak/>
-        <w:t xml:space="preserve">Prendre l’habitude de prendre des prises note pour les rapports de réunions et journaliers, adopter une méthodologie plus professionnel </w:t>
-      </w:r>
-      <w:r>
-        <w:rPr>
-          <w:b/>
-        </w:rPr>
-        <w:t>(MT)</w:t>
-      </w:r>
-    </w:p>
-    <w:p>
-      <w:pPr>
-        <w:pStyle w:val="Paragraphedeliste"/>
-        <w:numPr>
-          <w:ilvl w:val="0"/>
-          <w:numId w:val="8"/>
-        </w:numPr>
-        <w:rPr>
-          <w:b/>
-        </w:rPr>
-      </w:pPr>
-      <w:r>
-        <w:t xml:space="preserve">Communiquer davantage avec les autres, demander de l’aide </w:t>
-      </w:r>
-      <w:r>
-        <w:rPr>
-          <w:b/>
-        </w:rPr>
-        <w:t>(MT)</w:t>
-      </w:r>
-    </w:p>
-    <w:p>
-      <w:pPr>
-        <w:ind w:left="1068"/>
-        <w:rPr>
-          <w:b/>
-        </w:rPr>
-      </w:pPr>
+        <w:t>Prendre l’habitude de prendre des prises</w:t>
+      </w:r>
+      <w:r>
+        <w:rPr>
+          <w:b/>
+        </w:rPr>
+        <w:t xml:space="preserve"> de</w:t>
+      </w:r>
+      <w:r>
+        <w:rPr>
+          <w:b/>
+        </w:rPr>
+        <w:t xml:space="preserve"> note</w:t>
+      </w:r>
+      <w:r>
+        <w:rPr>
+          <w:b/>
+        </w:rPr>
+        <w:t>s</w:t>
+      </w:r>
       <w:bookmarkStart w:id="0" w:name="_GoBack"/>
       <w:bookmarkEnd w:id="0"/>
+      <w:r>
+        <w:rPr>
+          <w:b/>
+        </w:rPr>
+        <w:t xml:space="preserve"> pour les rapports de réunions et journaliers, adopter une méthodologie plus professionnel </w:t>
+      </w:r>
+      <w:r>
+        <w:rPr>
+          <w:b/>
+        </w:rPr>
+        <w:t>(MT)</w:t>
+      </w:r>
+    </w:p>
+    <w:p>
+      <w:pPr>
+        <w:pStyle w:val="Paragraphedeliste"/>
+        <w:numPr>
+          <w:ilvl w:val="0"/>
+          <w:numId w:val="8"/>
+        </w:numPr>
+        <w:rPr>
+          <w:b/>
+        </w:rPr>
+      </w:pPr>
+      <w:r>
+        <w:t xml:space="preserve">Communiquer davantage avec les autres, demander de l’aide </w:t>
+      </w:r>
+      <w:r>
+        <w:rPr>
+          <w:b/>
+        </w:rPr>
+        <w:t>(MT)</w:t>
+      </w:r>
+    </w:p>
+    <w:p>
+      <w:pPr>
+        <w:ind w:left="1068"/>
+        <w:rPr>
+          <w:b/>
+        </w:rPr>
+      </w:pPr>
     </w:p>
     <w:p>
       <w:pPr>

</xml_diff>